<commit_message>
Answer to question 5 added
</commit_message>
<xml_diff>
--- a/5- Method Signature/Question 5.docx
+++ b/5- Method Signature/Question 5.docx
@@ -30,32 +30,12 @@
           <w:i/>
           <w:color w:val="0000FF"/>
         </w:rPr>
-        <w:t xml:space="preserve">this question should be answered with </w:t>
+        <w:t>this question should be answered with c#</w:t>
       </w:r>
-      <w:proofErr w:type="spellStart"/>
-      <w:r>
-        <w:rPr>
-          <w:i/>
-          <w:color w:val="0000FF"/>
-        </w:rPr>
-        <w:t>c#</w:t>
-      </w:r>
-      <w:proofErr w:type="spellEnd"/>
     </w:p>
     <w:p>
       <w:r>
-        <w:t>your colleague wrote a function to calculate something, you need to find the function in a project and you have only notepad in your machine, so you need to guess how the function look like. Write your guess, how the function “</w:t>
-      </w:r>
-      <w:proofErr w:type="spellStart"/>
-      <w:r>
-        <w:t>SomeCalculation</w:t>
-      </w:r>
-      <w:proofErr w:type="spellEnd"/>
-      <w:r>
-        <w:t xml:space="preserve">” should look </w:t>
-      </w:r>
-      <w:r>
-        <w:t>like (return type and method signature)?</w:t>
+        <w:t>your colleague wrote a function to calculate something, you need to find the function in a project and you have only notepad in your machine, so you need to guess how the function look like. Write your guess, how the function “SomeCalculation” should look like (return type and method signature)?</w:t>
       </w:r>
     </w:p>
     <w:tbl>
@@ -121,7 +101,6 @@
               </w:rPr>
               <w:t>(</w:t>
             </w:r>
-            <w:proofErr w:type="spellStart"/>
             <w:r>
               <w:rPr>
                 <w:rFonts w:ascii="Consolas" w:eastAsia="Consolas" w:hAnsi="Consolas" w:cs="Consolas"/>
@@ -131,7 +110,6 @@
               </w:rPr>
               <w:t>averageSalary</w:t>
             </w:r>
-            <w:proofErr w:type="spellEnd"/>
             <w:r>
               <w:rPr>
                 <w:rFonts w:ascii="Consolas" w:eastAsia="Consolas" w:hAnsi="Consolas" w:cs="Consolas"/>
@@ -148,9 +126,35 @@
                 <w:sz w:val="19"/>
                 <w:szCs w:val="19"/>
               </w:rPr>
+              <w:t xml:space="preserve"> numberOfEmployee</w:t>
+            </w:r>
+            <w:r>
+              <w:rPr>
+                <w:rFonts w:ascii="Consolas" w:eastAsia="Consolas" w:hAnsi="Consolas" w:cs="Consolas"/>
+                <w:color w:val="777777"/>
+                <w:sz w:val="19"/>
+                <w:szCs w:val="19"/>
+              </w:rPr>
+              <w:t>)</w:t>
+            </w:r>
+            <w:r>
+              <w:rPr>
+                <w:rFonts w:ascii="Consolas" w:eastAsia="Consolas" w:hAnsi="Consolas" w:cs="Consolas"/>
+                <w:color w:val="333333"/>
+                <w:sz w:val="19"/>
+                <w:szCs w:val="19"/>
+              </w:rPr>
               <w:t xml:space="preserve"> </w:t>
             </w:r>
-            <w:proofErr w:type="spellStart"/>
+            <w:r>
+              <w:rPr>
+                <w:rFonts w:ascii="Consolas" w:eastAsia="Consolas" w:hAnsi="Consolas" w:cs="Consolas"/>
+                <w:color w:val="777777"/>
+                <w:sz w:val="19"/>
+                <w:szCs w:val="19"/>
+              </w:rPr>
+              <w:t>=</w:t>
+            </w:r>
             <w:r>
               <w:rPr>
                 <w:rFonts w:ascii="Consolas" w:eastAsia="Consolas" w:hAnsi="Consolas" w:cs="Consolas"/>
@@ -158,17 +162,16 @@
                 <w:sz w:val="19"/>
                 <w:szCs w:val="19"/>
               </w:rPr>
-              <w:t>numberOfEmployee</w:t>
-            </w:r>
-            <w:proofErr w:type="spellEnd"/>
-            <w:r>
-              <w:rPr>
-                <w:rFonts w:ascii="Consolas" w:eastAsia="Consolas" w:hAnsi="Consolas" w:cs="Consolas"/>
-                <w:color w:val="777777"/>
-                <w:sz w:val="19"/>
-                <w:szCs w:val="19"/>
-              </w:rPr>
-              <w:t>)</w:t>
+              <w:t xml:space="preserve"> </w:t>
+            </w:r>
+            <w:r>
+              <w:rPr>
+                <w:rFonts w:ascii="Consolas" w:eastAsia="Consolas" w:hAnsi="Consolas" w:cs="Consolas"/>
+                <w:color w:val="4B69C6"/>
+                <w:sz w:val="19"/>
+                <w:szCs w:val="19"/>
+              </w:rPr>
+              <w:t>await</w:t>
             </w:r>
             <w:r>
               <w:rPr>
@@ -179,44 +182,6 @@
               </w:rPr>
               <w:t xml:space="preserve"> </w:t>
             </w:r>
-            <w:r>
-              <w:rPr>
-                <w:rFonts w:ascii="Consolas" w:eastAsia="Consolas" w:hAnsi="Consolas" w:cs="Consolas"/>
-                <w:color w:val="777777"/>
-                <w:sz w:val="19"/>
-                <w:szCs w:val="19"/>
-              </w:rPr>
-              <w:t>=</w:t>
-            </w:r>
-            <w:r>
-              <w:rPr>
-                <w:rFonts w:ascii="Consolas" w:eastAsia="Consolas" w:hAnsi="Consolas" w:cs="Consolas"/>
-                <w:color w:val="333333"/>
-                <w:sz w:val="19"/>
-                <w:szCs w:val="19"/>
-              </w:rPr>
-              <w:t xml:space="preserve"> </w:t>
-            </w:r>
-            <w:r>
-              <w:rPr>
-                <w:rFonts w:ascii="Consolas" w:eastAsia="Consolas" w:hAnsi="Consolas" w:cs="Consolas"/>
-                <w:color w:val="4B69C6"/>
-                <w:sz w:val="19"/>
-                <w:szCs w:val="19"/>
-              </w:rPr>
-              <w:t>await</w:t>
-            </w:r>
-            <w:r>
-              <w:rPr>
-                <w:rFonts w:ascii="Consolas" w:eastAsia="Consolas" w:hAnsi="Consolas" w:cs="Consolas"/>
-                <w:color w:val="333333"/>
-                <w:sz w:val="19"/>
-                <w:szCs w:val="19"/>
-              </w:rPr>
-              <w:t xml:space="preserve"> </w:t>
-            </w:r>
-            <w:proofErr w:type="spellStart"/>
-            <w:proofErr w:type="gramStart"/>
             <w:r>
               <w:rPr>
                 <w:rFonts w:ascii="Consolas" w:eastAsia="Consolas" w:hAnsi="Consolas" w:cs="Consolas"/>
@@ -227,7 +192,6 @@
               </w:rPr>
               <w:t>SomeCalculation</w:t>
             </w:r>
-            <w:proofErr w:type="spellEnd"/>
             <w:r>
               <w:rPr>
                 <w:rFonts w:ascii="Consolas" w:eastAsia="Consolas" w:hAnsi="Consolas" w:cs="Consolas"/>
@@ -237,7 +201,6 @@
               </w:rPr>
               <w:t>(</w:t>
             </w:r>
-            <w:proofErr w:type="gramEnd"/>
             <w:r>
               <w:rPr>
                 <w:rFonts w:ascii="Consolas" w:eastAsia="Consolas" w:hAnsi="Consolas" w:cs="Consolas"/>
@@ -354,9 +317,229 @@
       <w:pPr>
         <w:pStyle w:val="Title"/>
       </w:pPr>
+    </w:p>
+    <w:p>
+      <w:pPr>
+        <w:rPr>
+          <w:rFonts w:asciiTheme="majorHAnsi" w:eastAsiaTheme="majorEastAsia" w:hAnsiTheme="majorHAnsi" w:cstheme="majorBidi"/>
+          <w:spacing w:val="-10"/>
+          <w:kern w:val="28"/>
+          <w:sz w:val="56"/>
+          <w:szCs w:val="56"/>
+        </w:rPr>
+      </w:pPr>
+      <w:r>
+        <w:br w:type="page"/>
+      </w:r>
+    </w:p>
+    <w:p>
+      <w:pPr>
+        <w:pStyle w:val="Heading1"/>
+      </w:pPr>
+      <w:r>
+        <w:lastRenderedPageBreak/>
+        <w:t>Answer</w:t>
+      </w:r>
+    </w:p>
+    <w:p>
+      <w:pPr>
+        <w:rPr>
+          <w:rFonts w:ascii="Consolas" w:hAnsi="Consolas" w:cs="Consolas"/>
+          <w:color w:val="000000"/>
+          <w:sz w:val="19"/>
+          <w:szCs w:val="19"/>
+        </w:rPr>
+      </w:pPr>
+      <w:r>
+        <w:t>Based on the available information the signature of the “</w:t>
+      </w:r>
+      <w:r>
+        <w:rPr>
+          <w:rFonts w:ascii="Consolas" w:hAnsi="Consolas" w:cs="Consolas"/>
+          <w:color w:val="000000"/>
+          <w:sz w:val="19"/>
+          <w:szCs w:val="19"/>
+        </w:rPr>
+        <w:t>SomeCalculation</w:t>
+      </w:r>
+      <w:r>
+        <w:rPr>
+          <w:rFonts w:ascii="Consolas" w:hAnsi="Consolas" w:cs="Consolas"/>
+          <w:color w:val="000000"/>
+          <w:sz w:val="19"/>
+          <w:szCs w:val="19"/>
+        </w:rPr>
+        <w:t>” method can be deciphered like this. Parameter names, both in the return tuple and input parameters, are not clear and therefore a basic set of names are used. The “async” keyword is also unnecessary.</w:t>
+      </w:r>
       <w:bookmarkStart w:id="1" w:name="_GoBack"/>
       <w:bookmarkEnd w:id="1"/>
     </w:p>
+    <w:tbl>
+      <w:tblPr>
+        <w:tblW w:w="9350" w:type="dxa"/>
+        <w:tblBorders>
+          <w:top w:val="single" w:sz="4" w:space="0" w:color="000000"/>
+          <w:left w:val="single" w:sz="4" w:space="0" w:color="000000"/>
+          <w:bottom w:val="single" w:sz="4" w:space="0" w:color="000000"/>
+          <w:right w:val="single" w:sz="4" w:space="0" w:color="000000"/>
+          <w:insideH w:val="single" w:sz="4" w:space="0" w:color="000000"/>
+          <w:insideV w:val="single" w:sz="4" w:space="0" w:color="000000"/>
+        </w:tblBorders>
+        <w:tblLayout w:type="fixed"/>
+        <w:tblLook w:val="0400" w:firstRow="0" w:lastRow="0" w:firstColumn="0" w:lastColumn="0" w:noHBand="0" w:noVBand="1"/>
+      </w:tblPr>
+      <w:tblGrid>
+        <w:gridCol w:w="9350"/>
+      </w:tblGrid>
+      <w:tr>
+        <w:tc>
+          <w:tcPr>
+            <w:tcW w:w="9350" w:type="dxa"/>
+            <w:shd w:val="clear" w:color="auto" w:fill="F2F2F2"/>
+            <w:vAlign w:val="center"/>
+          </w:tcPr>
+          <w:p>
+            <w:pPr>
+              <w:shd w:val="clear" w:color="auto" w:fill="F5F5F5"/>
+              <w:spacing w:after="0" w:line="325" w:lineRule="auto"/>
+              <w:rPr>
+                <w:rFonts w:ascii="Consolas" w:hAnsi="Consolas" w:cs="Consolas"/>
+                <w:color w:val="0000FF"/>
+                <w:sz w:val="19"/>
+                <w:szCs w:val="19"/>
+              </w:rPr>
+            </w:pPr>
+            <w:r>
+              <w:rPr>
+                <w:rFonts w:ascii="Consolas" w:hAnsi="Consolas" w:cs="Consolas"/>
+                <w:color w:val="0000FF"/>
+                <w:sz w:val="19"/>
+                <w:szCs w:val="19"/>
+              </w:rPr>
+              <w:t>public</w:t>
+            </w:r>
+            <w:r>
+              <w:rPr>
+                <w:rFonts w:ascii="Consolas" w:hAnsi="Consolas" w:cs="Consolas"/>
+                <w:color w:val="000000"/>
+                <w:sz w:val="19"/>
+                <w:szCs w:val="19"/>
+              </w:rPr>
+              <w:t xml:space="preserve"> </w:t>
+            </w:r>
+            <w:r>
+              <w:rPr>
+                <w:rFonts w:ascii="Consolas" w:hAnsi="Consolas" w:cs="Consolas"/>
+                <w:color w:val="0000FF"/>
+                <w:sz w:val="19"/>
+                <w:szCs w:val="19"/>
+              </w:rPr>
+              <w:t>async</w:t>
+            </w:r>
+            <w:r>
+              <w:rPr>
+                <w:rFonts w:ascii="Consolas" w:hAnsi="Consolas" w:cs="Consolas"/>
+                <w:color w:val="000000"/>
+                <w:sz w:val="19"/>
+                <w:szCs w:val="19"/>
+              </w:rPr>
+              <w:t xml:space="preserve"> Task&lt;(</w:t>
+            </w:r>
+            <w:r>
+              <w:rPr>
+                <w:rFonts w:ascii="Consolas" w:hAnsi="Consolas" w:cs="Consolas"/>
+                <w:color w:val="0000FF"/>
+                <w:sz w:val="19"/>
+                <w:szCs w:val="19"/>
+              </w:rPr>
+              <w:t>float</w:t>
+            </w:r>
+            <w:r>
+              <w:rPr>
+                <w:rFonts w:ascii="Consolas" w:hAnsi="Consolas" w:cs="Consolas"/>
+                <w:color w:val="000000"/>
+                <w:sz w:val="19"/>
+                <w:szCs w:val="19"/>
+              </w:rPr>
+              <w:t xml:space="preserve">, </w:t>
+            </w:r>
+            <w:r>
+              <w:rPr>
+                <w:rFonts w:ascii="Consolas" w:hAnsi="Consolas" w:cs="Consolas"/>
+                <w:color w:val="0000FF"/>
+                <w:sz w:val="19"/>
+                <w:szCs w:val="19"/>
+              </w:rPr>
+              <w:t>int</w:t>
+            </w:r>
+            <w:r>
+              <w:rPr>
+                <w:rFonts w:ascii="Consolas" w:hAnsi="Consolas" w:cs="Consolas"/>
+                <w:color w:val="000000"/>
+                <w:sz w:val="19"/>
+                <w:szCs w:val="19"/>
+              </w:rPr>
+              <w:t>)&gt; SomeCalculation(</w:t>
+            </w:r>
+            <w:r>
+              <w:rPr>
+                <w:rFonts w:ascii="Consolas" w:hAnsi="Consolas" w:cs="Consolas"/>
+                <w:color w:val="0000FF"/>
+                <w:sz w:val="19"/>
+                <w:szCs w:val="19"/>
+              </w:rPr>
+              <w:t>long</w:t>
+            </w:r>
+            <w:r>
+              <w:rPr>
+                <w:rFonts w:ascii="Consolas" w:hAnsi="Consolas" w:cs="Consolas"/>
+                <w:color w:val="000000"/>
+                <w:sz w:val="19"/>
+                <w:szCs w:val="19"/>
+              </w:rPr>
+              <w:t xml:space="preserve"> param1, </w:t>
+            </w:r>
+            <w:r>
+              <w:rPr>
+                <w:rFonts w:ascii="Consolas" w:hAnsi="Consolas" w:cs="Consolas"/>
+                <w:color w:val="0000FF"/>
+                <w:sz w:val="19"/>
+                <w:szCs w:val="19"/>
+              </w:rPr>
+              <w:t>int</w:t>
+            </w:r>
+            <w:r>
+              <w:rPr>
+                <w:rFonts w:ascii="Consolas" w:hAnsi="Consolas" w:cs="Consolas"/>
+                <w:color w:val="000000"/>
+                <w:sz w:val="19"/>
+                <w:szCs w:val="19"/>
+              </w:rPr>
+              <w:t xml:space="preserve"> param2, </w:t>
+            </w:r>
+            <w:r>
+              <w:rPr>
+                <w:rFonts w:ascii="Consolas" w:hAnsi="Consolas" w:cs="Consolas"/>
+                <w:color w:val="0000FF"/>
+                <w:sz w:val="19"/>
+                <w:szCs w:val="19"/>
+              </w:rPr>
+              <w:t>bool</w:t>
+            </w:r>
+            <w:r>
+              <w:rPr>
+                <w:rFonts w:ascii="Consolas" w:hAnsi="Consolas" w:cs="Consolas"/>
+                <w:color w:val="000000"/>
+                <w:sz w:val="19"/>
+                <w:szCs w:val="19"/>
+              </w:rPr>
+              <w:t xml:space="preserve"> param3)</w:t>
+            </w:r>
+          </w:p>
+        </w:tc>
+      </w:tr>
+    </w:tbl>
+    <w:p/>
     <w:sectPr>
       <w:headerReference w:type="even" r:id="rId7"/>
       <w:headerReference w:type="default" r:id="rId8"/>
@@ -447,21 +630,7 @@
       <w:rPr>
         <w:color w:val="000000"/>
       </w:rPr>
-      <w:t xml:space="preserve">All right reserved for </w:t>
-    </w:r>
-    <w:proofErr w:type="spellStart"/>
-    <w:r>
-      <w:rPr>
-        <w:color w:val="000000"/>
-      </w:rPr>
-      <w:t>Axceligent</w:t>
-    </w:r>
-    <w:proofErr w:type="spellEnd"/>
-    <w:r>
-      <w:rPr>
-        <w:color w:val="000000"/>
-      </w:rPr>
-      <w:t xml:space="preserve"> Solutions</w:t>
+      <w:t>All right reserved for Axceligent Solutions</w:t>
     </w:r>
   </w:p>
 </w:ftr>
@@ -986,6 +1155,7 @@
   <w:style w:type="paragraph" w:default="1" w:styleId="Normal">
     <w:name w:val="Normal"/>
     <w:qFormat/>
+    <w:rsid w:val="005A76B5"/>
   </w:style>
   <w:style w:type="paragraph" w:styleId="Heading1">
     <w:name w:val="heading 1"/>

</xml_diff>